<commit_message>
working on igemto logo
</commit_message>
<xml_diff>
--- a/requirements/requirements.docx
+++ b/requirements/requirements.docx
@@ -1043,6 +1043,16 @@
               </w:rPr>
               <w:t>g</w:t>
             </w:r>
+            <w:r>
+              <w:rPr>
+                <w:rFonts w:ascii="Courier New" w:eastAsia="Times New Roman" w:hAnsi="Courier New" w:cs="Courier New"/>
+                <w:color w:val="202124"/>
+                <w:sz w:val="42"/>
+                <w:szCs w:val="42"/>
+                <w:lang w:val="en-US" w:eastAsia="vi-VN"/>
+              </w:rPr>
+              <w:t xml:space="preserve"> + xoay ng</w:t>
+            </w:r>
           </w:p>
           <w:p>
             <w:pPr>
@@ -1365,6 +1375,7 @@
                 <w:tab w:val="left" w:pos="14656"/>
               </w:tabs>
               <w:spacing w:line="540" w:lineRule="atLeast"/>
+              <w:jc w:val="center"/>
               <w:rPr>
                 <w:noProof/>
               </w:rPr>

</xml_diff>